<commit_message>
Initial commit - updated NextPath AI project
</commit_message>
<xml_diff>
--- a/backend/job_report.docx
+++ b/backend/job_report.docx
@@ -18,12 +18,12 @@
     </w:p>
     <w:p>
       <w:r>
-        <w:t xml:space="preserve">Job Role: backend developer</w:t>
-      </w:r>
-    </w:p>
-    <w:p>
-      <w:r>
-        <w:t xml:space="preserve">Current Skills: python programing  ,database sql,mongo and js programing react 
+        <w:t xml:space="preserve">Job Role: AI Engineer</w:t>
+      </w:r>
+    </w:p>
+    <w:p>
+      <w:r>
+        <w:t xml:space="preserve">Current Skills: Python, Data Analysis, Machine Learning Basics, NumPy, Pandas
 </w:t>
       </w:r>
     </w:p>
@@ -34,22 +34,27 @@
     </w:p>
     <w:p>
       <w:r>
-        <w:t xml:space="preserve">• Python Programming</w:t>
-      </w:r>
-    </w:p>
-    <w:p>
-      <w:r>
-        <w:t xml:space="preserve">• SQL Database Management</w:t>
-      </w:r>
-    </w:p>
-    <w:p>
-      <w:r>
-        <w:t xml:space="preserve">• NoSQL Database Management (MongoDB)</w:t>
-      </w:r>
-    </w:p>
-    <w:p>
-      <w:r>
-        <w:t xml:space="preserve">• JavaScript Programming Fundamentals</w:t>
+        <w:t xml:space="preserve">• Python</w:t>
+      </w:r>
+    </w:p>
+    <w:p>
+      <w:r>
+        <w:t xml:space="preserve">• Data Analysis</w:t>
+      </w:r>
+    </w:p>
+    <w:p>
+      <w:r>
+        <w:t xml:space="preserve">• Machine Learning Basics</w:t>
+      </w:r>
+    </w:p>
+    <w:p>
+      <w:r>
+        <w:t xml:space="preserve">• NumPy</w:t>
+      </w:r>
+    </w:p>
+    <w:p>
+      <w:r>
+        <w:t xml:space="preserve">• Pandas</w:t>
       </w:r>
     </w:p>
     <w:p>
@@ -60,47 +65,42 @@
     </w:p>
     <w:p>
       <w:r>
-        <w:t xml:space="preserve">• Backend Web Frameworks (e.g., Django, Flask for Python; Express.js for Node.js)</w:t>
-      </w:r>
-    </w:p>
-    <w:p>
-      <w:r>
-        <w:t xml:space="preserve">• RESTful API Design and Development</w:t>
-      </w:r>
-    </w:p>
-    <w:p>
-      <w:r>
-        <w:t xml:space="preserve">• Version Control Systems (Git, GitHub/GitLab)</w:t>
-      </w:r>
-    </w:p>
-    <w:p>
-      <w:r>
-        <w:t xml:space="preserve">• Unit and Integration Testing for Backend</w:t>
-      </w:r>
-    </w:p>
-    <w:p>
-      <w:r>
-        <w:t xml:space="preserve">• API Security (Authentication - JWT, OAuth; Authorization)</w:t>
-      </w:r>
-    </w:p>
-    <w:p>
-      <w:r>
-        <w:t xml:space="preserve">• Containerization (Docker)</w:t>
-      </w:r>
-    </w:p>
-    <w:p>
-      <w:r>
-        <w:t xml:space="preserve">• Cloud Platform Fundamentals (e.g., AWS, GCP, Azure basics)</w:t>
-      </w:r>
-    </w:p>
-    <w:p>
-      <w:r>
-        <w:t xml:space="preserve">• Data Structures &amp; Algorithms</w:t>
-      </w:r>
-    </w:p>
-    <w:p>
-      <w:r>
-        <w:t xml:space="preserve">• Message Queues and Caching (e.g., Redis, RabbitMQ) - for scalable systems</w:t>
+        <w:t xml:space="preserve">• Deep Learning Frameworks (TensorFlow/Keras or PyTorch)</w:t>
+      </w:r>
+    </w:p>
+    <w:p>
+      <w:r>
+        <w:t xml:space="preserve">• Advanced Machine Learning Algorithms (e.g., Ensemble Methods, Recommendation Systems)</w:t>
+      </w:r>
+    </w:p>
+    <w:p>
+      <w:r>
+        <w:t xml:space="preserve">• Natural Language Processing (NLP)</w:t>
+      </w:r>
+    </w:p>
+    <w:p>
+      <w:r>
+        <w:t xml:space="preserve">• Computer Vision (CV)</w:t>
+      </w:r>
+    </w:p>
+    <w:p>
+      <w:r>
+        <w:t xml:space="preserve">• Model Deployment &amp; MLOps (e.g., Docker, FastAPI/Flask, cloud platforms like AWS SageMaker, Azure ML, GCP AI Platform)</w:t>
+      </w:r>
+    </w:p>
+    <w:p>
+      <w:r>
+        <w:t xml:space="preserve">• Cloud Computing Basics (AWS, Azure, or GCP)</w:t>
+      </w:r>
+    </w:p>
+    <w:p>
+      <w:r>
+        <w:t xml:space="preserve">• Data Structures &amp; Algorithms (for optimization and problem-solving)</w:t>
+      </w:r>
+    </w:p>
+    <w:p>
+      <w:r>
+        <w:t xml:space="preserve">• Software Engineering Principles (e.g., clean code, testing, version control with Git)</w:t>
       </w:r>
     </w:p>
     <w:p>
@@ -111,42 +111,37 @@
     </w:p>
     <w:p>
       <w:r>
-        <w:t xml:space="preserve">• Python Django Full Stack Web Developer Bootcamp (Udemy/Coursera)</w:t>
-      </w:r>
-    </w:p>
-    <w:p>
-      <w:r>
-        <w:t xml:space="preserve">• Flask: REST APIs with Python (Pluralsight/Udemy)</w:t>
-      </w:r>
-    </w:p>
-    <w:p>
-      <w:r>
-        <w:t xml:space="preserve">• Node.js, Express, MongoDB &amp; More: The Complete Bootcamp (Udemy) - *Optional, if leveraging JS for backend*</w:t>
-      </w:r>
-    </w:p>
-    <w:p>
-      <w:r>
-        <w:t xml:space="preserve">• Mastering Git and GitHub (LinkedIn Learning/Udemy)</w:t>
-      </w:r>
-    </w:p>
-    <w:p>
-      <w:r>
-        <w:t xml:space="preserve">• Docker for Developers: Containerization for Real-World Projects (Udemy)</w:t>
-      </w:r>
-    </w:p>
-    <w:p>
-      <w:r>
-        <w:t xml:space="preserve">• RESTful API Design and Development Best Practices (Coursera/edX)</w:t>
-      </w:r>
-    </w:p>
-    <w:p>
-      <w:r>
-        <w:t xml:space="preserve">• Algorithms and Data Structures in Python (Coursera/edX)</w:t>
-      </w:r>
-    </w:p>
-    <w:p>
-      <w:r>
-        <w:t xml:space="preserve">• AWS Certified Developer - Associate (Certification for Cloud Skills)</w:t>
+        <w:t xml:space="preserve">• Deep Learning Specialization (Coursera by Andrew Ng)</w:t>
+      </w:r>
+    </w:p>
+    <w:p>
+      <w:r>
+        <w:t xml:space="preserve">• TensorFlow Developer Professional Certificate (Coursera)</w:t>
+      </w:r>
+    </w:p>
+    <w:p>
+      <w:r>
+        <w:t xml:space="preserve">• PyTorch Scholarship Challenge (Udacity/Facebook)</w:t>
+      </w:r>
+    </w:p>
+    <w:p>
+      <w:r>
+        <w:t xml:space="preserve">• Applied Data Science with Python Specialization (University of Michigan, Coursera - covers advanced ML and NLP basics)</w:t>
+      </w:r>
+    </w:p>
+    <w:p>
+      <w:r>
+        <w:t xml:space="preserve">• Machine Learning Engineering for Production (MLOps) Specialization (Coursera)</w:t>
+      </w:r>
+    </w:p>
+    <w:p>
+      <w:r>
+        <w:t xml:space="preserve">• AWS Certified Machine Learning – Specialty / Microsoft Certified: Azure AI Engineer Associate / Google Cloud Professional Machine Learning Engineer</w:t>
+      </w:r>
+    </w:p>
+    <w:p>
+      <w:r>
+        <w:t xml:space="preserve">• Practical Deep Learning for Coders (fast.ai)</w:t>
       </w:r>
     </w:p>
     <w:p>
@@ -157,27 +152,32 @@
     </w:p>
     <w:p>
       <w:r>
-        <w:t xml:space="preserve">• Build a RESTful API for a Blog/E-commerce Platform using Django/Flask. Include user authentication (JWT), CRUD operations, pagination, and integrate with both SQL and MongoDB.</w:t>
-      </w:r>
-    </w:p>
-    <w:p>
-      <w:r>
-        <w:t xml:space="preserve">• Develop a Microservice (e.g., user management, product catalog) and containerize it using Docker. Deploy it to a basic cloud instance.</w:t>
-      </w:r>
-    </w:p>
-    <w:p>
-      <w:r>
-        <w:t xml:space="preserve">• Create a Real-time Backend for a Chat Application or Notification System using WebSockets (e.g., Django Channels or Socket.io with Node.js).</w:t>
-      </w:r>
-    </w:p>
-    <w:p>
-      <w:r>
-        <w:t xml:space="preserve">• Implement an API with Caching (e.g., using Redis) to improve performance, or a Message Queue (e.g., Celery with RabbitMQ) for background tasks.</w:t>
-      </w:r>
-    </w:p>
-    <w:p>
-      <w:r>
-        <w:t xml:space="preserve">• Build a simple Backend Admin Panel with a Python framework that securely manages data in a database and deploys using a basic CI/CD pipeline (e.g., GitHub Actions/GitLab CI).</w:t>
+        <w:t xml:space="preserve">• Build and deploy a custom image classifier using TensorFlow/PyTorch (e.g., dog breed, plant disease detection)</w:t>
+      </w:r>
+    </w:p>
+    <w:p>
+      <w:r>
+        <w:t xml:space="preserve">• Develop an NLP model for sentiment analysis or text summarization and expose it via a REST API (Flask/FastAPI)</w:t>
+      </w:r>
+    </w:p>
+    <w:p>
+      <w:r>
+        <w:t xml:space="preserve">• Create a recommendation system (e.g., for movies, products) using collaborative filtering or content-based methods</w:t>
+      </w:r>
+    </w:p>
+    <w:p>
+      <w:r>
+        <w:t xml:space="preserve">• Implement an object detection system using pre-trained models (YOLO, SSD) or transfer learning with a custom dataset</w:t>
+      </w:r>
+    </w:p>
+    <w:p>
+      <w:r>
+        <w:t xml:space="preserve">• Build an end-to-end ML pipeline: data ingestion, model training, evaluation, and deployment to a cloud platform (e.g., predict house prices and deploy to AWS SageMaker endpoint)</w:t>
+      </w:r>
+    </w:p>
+    <w:p>
+      <w:r>
+        <w:t xml:space="preserve">• Develop a reinforcement learning agent for a simple game environment (e.g., OpenAI Gym)</w:t>
       </w:r>
     </w:p>
     <w:sectPr>

</xml_diff>